<commit_message>
Updated Ex 2 Cloud Solution
</commit_message>
<xml_diff>
--- a/HOLs/Lab 05 - Cloud Enabling Your App/Lab - Azure Mobile Apps.docx
+++ b/HOLs/Lab 05 - Cloud Enabling Your App/Lab - Azure Mobile Apps.docx
@@ -4165,7 +4165,13 @@
         <w:rPr>
           <w:b/>
         </w:rPr>
-        <w:t>WebApiConfig.cs</w:t>
+        <w:t>Startup.MobileApp</w:t>
+      </w:r>
+      <w:r>
+        <w:rPr>
+          <w:b/>
+        </w:rPr>
+        <w:t>.cs</w:t>
       </w:r>
       <w:proofErr w:type="spellEnd"/>
       <w:r>
@@ -4177,13 +4183,10 @@
       <w:r>
         <w:t xml:space="preserve"> contains configuration code for the </w:t>
       </w:r>
-      <w:proofErr w:type="spellStart"/>
-      <w:r>
-        <w:t>WebApi</w:t>
-      </w:r>
-      <w:proofErr w:type="spellEnd"/>
-      <w:r>
-        <w:t xml:space="preserve"> service, including the </w:t>
+      <w:bookmarkStart w:id="7" w:name="_GoBack"/>
+      <w:bookmarkEnd w:id="7"/>
+      <w:r>
+        <w:t xml:space="preserve">service, including the </w:t>
       </w:r>
       <w:r>
         <w:rPr>
@@ -5697,7 +5700,7 @@
       <w:pPr>
         <w:pStyle w:val="ppProcedureStart"/>
       </w:pPr>
-      <w:bookmarkStart w:id="7" w:name="_Toc430879733"/>
+      <w:bookmarkStart w:id="8" w:name="_Toc430879733"/>
       <w:r>
         <w:t>T</w:t>
       </w:r>
@@ -5710,7 +5713,7 @@
       <w:r>
         <w:t>Open and run the client app project</w:t>
       </w:r>
-      <w:bookmarkEnd w:id="7"/>
+      <w:bookmarkEnd w:id="8"/>
       <w:r>
         <w:t xml:space="preserve"> </w:t>
       </w:r>
@@ -5734,8 +5737,6 @@
           <w:numId w:val="36"/>
         </w:numPr>
       </w:pPr>
-      <w:bookmarkStart w:id="8" w:name="_GoBack"/>
-      <w:bookmarkEnd w:id="8"/>
       <w:r>
         <w:t>Open</w:t>
       </w:r>
@@ -8461,6 +8462,14 @@
         <w:pStyle w:val="Step"/>
       </w:pPr>
       <w:r>
+        <w:t>Stop debugging in both the client app project and also in the service project.</w:t>
+      </w:r>
+    </w:p>
+    <w:p>
+      <w:pPr>
+        <w:pStyle w:val="Step"/>
+      </w:pPr>
+      <w:r>
         <w:t xml:space="preserve">You have completed this exercise, and have run a mobile app over two different devices which shares data through a mobile backend service. You have created a </w:t>
       </w:r>
       <w:r>
@@ -12418,7 +12427,7 @@
           <w:rPr>
             <w:noProof/>
           </w:rPr>
-          <w:t>13</w:t>
+          <w:t>11</w:t>
         </w:r>
         <w:r>
           <w:rPr>
@@ -17472,7 +17481,7 @@
 </file>
 
 <file path=customXml/itemProps1.xml><?xml version="1.0" encoding="utf-8"?>
-<ds:datastoreItem xmlns:ds="http://schemas.openxmlformats.org/officeDocument/2006/customXml" ds:itemID="{3C92054F-AB69-45D5-8042-71017EBF7A42}">
+<ds:datastoreItem xmlns:ds="http://schemas.openxmlformats.org/officeDocument/2006/customXml" ds:itemID="{F525DFDF-BF45-470E-9BB4-428E357B670B}">
   <ds:schemaRefs>
     <ds:schemaRef ds:uri="http://schemas.openxmlformats.org/officeDocument/2006/bibliography"/>
   </ds:schemaRefs>

</xml_diff>